<commit_message>
Some changes to the game systems
</commit_message>
<xml_diff>
--- a/RBNew/Anthis/AnthisAdventuring.docx
+++ b/RBNew/Anthis/AnthisAdventuring.docx
@@ -2720,8 +2720,6 @@
               </w:rPr>
               <w:t>23</w:t>
             </w:r>
-            <w:bookmarkStart w:id="0" w:name="_GoBack"/>
-            <w:bookmarkEnd w:id="0"/>
           </w:p>
         </w:tc>
         <w:tc>
@@ -2953,8 +2951,17 @@
           <w:rFonts w:ascii="Pericles" w:hAnsi="Pericles"/>
           <w:sz w:val="20"/>
         </w:rPr>
-        <w:t>Containers and bundles can aggregate many items into a fewer number of "things" for purposes of encumbrance. So, a stash of 8 loose potions counts as 8 things. However, once those potions are put into a potion bag, or belt, the entire belt counts as a single thing. This is only the case if the container in question is made to carry the things in question – 2o loose potions in a sack still counts as 20 things.</w:t>
-      </w:r>
+        <w:t xml:space="preserve">Containers and bundles can aggregate many items into a fewer number of "things" for purposes of encumbrance. So, a stash of 8 loose potions counts as 8 things. </w:t>
+      </w:r>
+      <w:r>
+        <w:rPr>
+          <w:rFonts w:ascii="Pericles" w:hAnsi="Pericles"/>
+          <w:sz w:val="20"/>
+        </w:rPr>
+        <w:t>However, an alchemist’s satchel might have 8 potion slots, which means that 8 potions can be stored in the satchel, and the entire thing would count as a single encumbrance slot.</w:t>
+      </w:r>
+      <w:bookmarkStart w:id="0" w:name="_GoBack"/>
+      <w:bookmarkEnd w:id="0"/>
     </w:p>
     <w:sectPr>
       <w:pgSz w:w="11905" w:h="16837"/>

</xml_diff>